<commit_message>
feature: add another cpu parallel task
</commit_message>
<xml_diff>
--- a/2/Chapter2_Async_Basics.docx
+++ b/2/Chapter2_Async_Basics.docx
@@ -3989,8 +3989,14 @@
     <w:p>
       <w:pPr>
         <w:pStyle w:val="ListBullet"/>
+        <w:rPr>
+          <w:highlight w:val="yellow"/>
+        </w:rPr>
       </w:pPr>
       <w:r>
+        <w:rPr>
+          <w:highlight w:val="yellow"/>
+        </w:rPr>
         <w:t>Composition: Cannot await</w:t>
       </w:r>
     </w:p>

</xml_diff>